<commit_message>
Update Global Software Control.docx
</commit_message>
<xml_diff>
--- a/Documenti/Global Software Control.docx
+++ b/Documenti/Global Software Control.docx
@@ -47,7 +47,45 @@
         <w:rPr>
           <w:lang w:val="it-IT"/>
         </w:rPr>
-        <w:t xml:space="preserve"> server, che le re-indirizza sugli appositi endpoint di </w:t>
+        <w:t xml:space="preserve"> server,</w:t>
+      </w:r>
+      <w:r>
+        <w:rPr>
+          <w:lang w:val="it-IT"/>
+        </w:rPr>
+        <w:t xml:space="preserve"> che tramite un </w:t>
+      </w:r>
+      <w:proofErr w:type="spellStart"/>
+      <w:r>
+        <w:rPr>
+          <w:lang w:val="it-IT"/>
+        </w:rPr>
+        <w:t>thread</w:t>
+      </w:r>
+      <w:proofErr w:type="spellEnd"/>
+      <w:r>
+        <w:rPr>
+          <w:lang w:val="it-IT"/>
+        </w:rPr>
+        <w:t xml:space="preserve"> dedicato, in modo da garantire un’interazione concorrente con tutti gli utenti connessi, </w:t>
+      </w:r>
+      <w:r>
+        <w:rPr>
+          <w:lang w:val="it-IT"/>
+        </w:rPr>
+        <w:t>l</w:t>
+      </w:r>
+      <w:r>
+        <w:rPr>
+          <w:lang w:val="it-IT"/>
+        </w:rPr>
+        <w:t>i</w:t>
+      </w:r>
+      <w:r>
+        <w:rPr>
+          <w:lang w:val="it-IT"/>
+        </w:rPr>
+        <w:t xml:space="preserve"> re-indirizza sugli appositi endpoint di </w:t>
       </w:r>
       <w:proofErr w:type="spellStart"/>
       <w:r>
@@ -560,17 +598,17 @@
     <w:lsdException w:name="Unresolved Mention" w:semiHidden="1" w:unhideWhenUsed="1"/>
     <w:lsdException w:name="Smart Link" w:semiHidden="1" w:unhideWhenUsed="1"/>
   </w:latentStyles>
-  <w:style w:type="paragraph" w:default="1" w:styleId="Normal">
+  <w:style w:type="paragraph" w:default="1" w:styleId="Normale">
     <w:name w:val="Normal"/>
     <w:qFormat/>
   </w:style>
-  <w:style w:type="character" w:default="1" w:styleId="DefaultParagraphFont">
+  <w:style w:type="character" w:default="1" w:styleId="Carpredefinitoparagrafo">
     <w:name w:val="Default Paragraph Font"/>
     <w:uiPriority w:val="1"/>
     <w:semiHidden/>
     <w:unhideWhenUsed/>
   </w:style>
-  <w:style w:type="table" w:default="1" w:styleId="TableNormal">
+  <w:style w:type="table" w:default="1" w:styleId="Tabellanormale">
     <w:name w:val="Normal Table"/>
     <w:uiPriority w:val="99"/>
     <w:semiHidden/>
@@ -585,7 +623,7 @@
       </w:tblCellMar>
     </w:tblPr>
   </w:style>
-  <w:style w:type="numbering" w:default="1" w:styleId="NoList">
+  <w:style w:type="numbering" w:default="1" w:styleId="Nessunelenco">
     <w:name w:val="No List"/>
     <w:uiPriority w:val="99"/>
     <w:semiHidden/>

</xml_diff>